<commit_message>
Commiting final Minutes D document and code created - added to Implementation: MovementMethods
</commit_message>
<xml_diff>
--- a/root/Minutes/Minutes Session D – Friday 10th February 2017.docx
+++ b/root/Minutes/Minutes Session D – Friday 10th February 2017.docx
@@ -77,60 +77,83 @@
         <w:rPr>
           <w:b/>
         </w:rPr>
-        <w:t>G1.</w:t>
-      </w:r>
-    </w:p>
-    <w:p>
-      <w:pPr>
-        <w:rPr>
-          <w:b/>
-        </w:rPr>
-      </w:pPr>
-    </w:p>
-    <w:p>
-      <w:pPr>
-        <w:rPr>
-          <w:b/>
-        </w:rPr>
-      </w:pPr>
-      <w:r>
-        <w:rPr>
-          <w:b/>
-        </w:rPr>
-        <w:t>Achievements</w:t>
-      </w:r>
-    </w:p>
-    <w:p>
-      <w:pPr>
-        <w:rPr>
-          <w:b/>
-        </w:rPr>
-      </w:pPr>
-    </w:p>
-    <w:p>
-      <w:pPr>
-        <w:rPr>
-          <w:b/>
-        </w:rPr>
-      </w:pPr>
-      <w:r>
-        <w:rPr>
-          <w:b/>
-        </w:rPr>
-        <w:t xml:space="preserve">A1. </w:t>
-      </w:r>
-    </w:p>
-    <w:p>
+        <w:t xml:space="preserve">G1. Begin programming movement of the robot, </w:t>
+      </w:r>
+      <w:r>
+        <w:rPr>
+          <w:b/>
+        </w:rPr>
+        <w:t xml:space="preserve">implementing methods: </w:t>
+      </w:r>
+      <w:r>
+        <w:rPr>
+          <w:b/>
+        </w:rPr>
+        <w:t>moveForward(), moveBackward(), rotateLeft(), rotateRi</w:t>
+      </w:r>
+      <w:r>
+        <w:rPr>
+          <w:b/>
+        </w:rPr>
+        <w:t>ght().</w:t>
+      </w:r>
       <w:bookmarkStart w:id="0" w:name="_GoBack"/>
       <w:bookmarkEnd w:id="0"/>
     </w:p>
     <w:p>
-      <w:r>
-        <w:t>Further comments:</w:t>
+      <w:pPr>
+        <w:rPr>
+          <w:b/>
+        </w:rPr>
+      </w:pPr>
+    </w:p>
+    <w:p>
+      <w:pPr>
+        <w:rPr>
+          <w:b/>
+        </w:rPr>
+      </w:pPr>
+      <w:r>
+        <w:rPr>
+          <w:b/>
+        </w:rPr>
+        <w:t>Achievements</w:t>
+      </w:r>
+    </w:p>
+    <w:p>
+      <w:pPr>
+        <w:rPr>
+          <w:b/>
+        </w:rPr>
+      </w:pPr>
+    </w:p>
+    <w:p>
+      <w:pPr>
+        <w:rPr>
+          <w:b/>
+        </w:rPr>
+      </w:pPr>
+      <w:r>
+        <w:rPr>
+          <w:b/>
+        </w:rPr>
+        <w:t xml:space="preserve">A1. </w:t>
+      </w:r>
+      <w:r>
+        <w:rPr>
+          <w:b/>
+        </w:rPr>
+        <w:t>Achieved first instantiation of moveForward() method by making the EV3 robot move forward a parameterized distance.</w:t>
       </w:r>
     </w:p>
     <w:p/>
     <w:p>
+      <w:r>
+        <w:t>Further comments:</w:t>
+      </w:r>
+    </w:p>
+    <w:p/>
+    <w:p>
       <w:pPr>
         <w:rPr>
           <w:i/>
@@ -141,6 +164,21 @@
           <w:i/>
         </w:rPr>
         <w:t>Update: Added clearer photos of EV3_Vers_1.0.1 showing front and side view. Gyroscope can now be seen at the centre of rotation underneath the robot.</w:t>
+      </w:r>
+    </w:p>
+    <w:p>
+      <w:pPr>
+        <w:rPr>
+          <w:i/>
+        </w:rPr>
+      </w:pPr>
+    </w:p>
+    <w:p>
+      <w:r>
+        <w:t xml:space="preserve">Following </w:t>
+      </w:r>
+      <w:r>
+        <w:t>a 5-minute stand-up conversation, the entire team made clear the requirements of self-localization using the dotted line. Algorithm that finds its position to be designed by Jack and consolidated by the team for next session.</w:t>
       </w:r>
     </w:p>
     <w:p/>
@@ -463,6 +501,184 @@
       </w:rPr>
     </w:lvl>
   </w:abstractNum>
+  <w:abstractNum w:abstractNumId="3">
+    <w:nsid w:val="2A287A9F"/>
+    <w:multiLevelType w:val="hybridMultilevel"/>
+    <w:tmpl w:val="0B8AECF0"/>
+    <w:lvl w:ilvl="0" w:tplc="A80089B8">
+      <w:start w:val="1"/>
+      <w:numFmt w:val="decimal"/>
+      <w:lvlText w:val="G%1."/>
+      <w:lvlJc w:val="left"/>
+      <w:pPr>
+        <w:ind w:left="720" w:hanging="360"/>
+      </w:pPr>
+      <w:rPr>
+        <w:rFonts w:hint="default"/>
+      </w:rPr>
+    </w:lvl>
+    <w:lvl w:ilvl="1" w:tplc="08090019" w:tentative="1">
+      <w:start w:val="1"/>
+      <w:numFmt w:val="lowerLetter"/>
+      <w:lvlText w:val="%2."/>
+      <w:lvlJc w:val="left"/>
+      <w:pPr>
+        <w:ind w:left="1440" w:hanging="360"/>
+      </w:pPr>
+    </w:lvl>
+    <w:lvl w:ilvl="2" w:tplc="0809001B" w:tentative="1">
+      <w:start w:val="1"/>
+      <w:numFmt w:val="lowerRoman"/>
+      <w:lvlText w:val="%3."/>
+      <w:lvlJc w:val="right"/>
+      <w:pPr>
+        <w:ind w:left="2160" w:hanging="180"/>
+      </w:pPr>
+    </w:lvl>
+    <w:lvl w:ilvl="3" w:tplc="0809000F" w:tentative="1">
+      <w:start w:val="1"/>
+      <w:numFmt w:val="decimal"/>
+      <w:lvlText w:val="%4."/>
+      <w:lvlJc w:val="left"/>
+      <w:pPr>
+        <w:ind w:left="2880" w:hanging="360"/>
+      </w:pPr>
+    </w:lvl>
+    <w:lvl w:ilvl="4" w:tplc="08090019" w:tentative="1">
+      <w:start w:val="1"/>
+      <w:numFmt w:val="lowerLetter"/>
+      <w:lvlText w:val="%5."/>
+      <w:lvlJc w:val="left"/>
+      <w:pPr>
+        <w:ind w:left="3600" w:hanging="360"/>
+      </w:pPr>
+    </w:lvl>
+    <w:lvl w:ilvl="5" w:tplc="0809001B" w:tentative="1">
+      <w:start w:val="1"/>
+      <w:numFmt w:val="lowerRoman"/>
+      <w:lvlText w:val="%6."/>
+      <w:lvlJc w:val="right"/>
+      <w:pPr>
+        <w:ind w:left="4320" w:hanging="180"/>
+      </w:pPr>
+    </w:lvl>
+    <w:lvl w:ilvl="6" w:tplc="0809000F" w:tentative="1">
+      <w:start w:val="1"/>
+      <w:numFmt w:val="decimal"/>
+      <w:lvlText w:val="%7."/>
+      <w:lvlJc w:val="left"/>
+      <w:pPr>
+        <w:ind w:left="5040" w:hanging="360"/>
+      </w:pPr>
+    </w:lvl>
+    <w:lvl w:ilvl="7" w:tplc="08090019" w:tentative="1">
+      <w:start w:val="1"/>
+      <w:numFmt w:val="lowerLetter"/>
+      <w:lvlText w:val="%8."/>
+      <w:lvlJc w:val="left"/>
+      <w:pPr>
+        <w:ind w:left="5760" w:hanging="360"/>
+      </w:pPr>
+    </w:lvl>
+    <w:lvl w:ilvl="8" w:tplc="0809001B" w:tentative="1">
+      <w:start w:val="1"/>
+      <w:numFmt w:val="lowerRoman"/>
+      <w:lvlText w:val="%9."/>
+      <w:lvlJc w:val="right"/>
+      <w:pPr>
+        <w:ind w:left="6480" w:hanging="180"/>
+      </w:pPr>
+    </w:lvl>
+  </w:abstractNum>
+  <w:abstractNum w:abstractNumId="4">
+    <w:nsid w:val="74757BE1"/>
+    <w:multiLevelType w:val="hybridMultilevel"/>
+    <w:tmpl w:val="6CB624D0"/>
+    <w:lvl w:ilvl="0" w:tplc="391653C8">
+      <w:start w:val="1"/>
+      <w:numFmt w:val="decimal"/>
+      <w:lvlText w:val="G %1."/>
+      <w:lvlJc w:val="left"/>
+      <w:pPr>
+        <w:ind w:left="720" w:hanging="360"/>
+      </w:pPr>
+      <w:rPr>
+        <w:rFonts w:hint="default"/>
+      </w:rPr>
+    </w:lvl>
+    <w:lvl w:ilvl="1" w:tplc="08090019" w:tentative="1">
+      <w:start w:val="1"/>
+      <w:numFmt w:val="lowerLetter"/>
+      <w:lvlText w:val="%2."/>
+      <w:lvlJc w:val="left"/>
+      <w:pPr>
+        <w:ind w:left="1440" w:hanging="360"/>
+      </w:pPr>
+    </w:lvl>
+    <w:lvl w:ilvl="2" w:tplc="0809001B" w:tentative="1">
+      <w:start w:val="1"/>
+      <w:numFmt w:val="lowerRoman"/>
+      <w:lvlText w:val="%3."/>
+      <w:lvlJc w:val="right"/>
+      <w:pPr>
+        <w:ind w:left="2160" w:hanging="180"/>
+      </w:pPr>
+    </w:lvl>
+    <w:lvl w:ilvl="3" w:tplc="0809000F" w:tentative="1">
+      <w:start w:val="1"/>
+      <w:numFmt w:val="decimal"/>
+      <w:lvlText w:val="%4."/>
+      <w:lvlJc w:val="left"/>
+      <w:pPr>
+        <w:ind w:left="2880" w:hanging="360"/>
+      </w:pPr>
+    </w:lvl>
+    <w:lvl w:ilvl="4" w:tplc="08090019" w:tentative="1">
+      <w:start w:val="1"/>
+      <w:numFmt w:val="lowerLetter"/>
+      <w:lvlText w:val="%5."/>
+      <w:lvlJc w:val="left"/>
+      <w:pPr>
+        <w:ind w:left="3600" w:hanging="360"/>
+      </w:pPr>
+    </w:lvl>
+    <w:lvl w:ilvl="5" w:tplc="0809001B" w:tentative="1">
+      <w:start w:val="1"/>
+      <w:numFmt w:val="lowerRoman"/>
+      <w:lvlText w:val="%6."/>
+      <w:lvlJc w:val="right"/>
+      <w:pPr>
+        <w:ind w:left="4320" w:hanging="180"/>
+      </w:pPr>
+    </w:lvl>
+    <w:lvl w:ilvl="6" w:tplc="0809000F" w:tentative="1">
+      <w:start w:val="1"/>
+      <w:numFmt w:val="decimal"/>
+      <w:lvlText w:val="%7."/>
+      <w:lvlJc w:val="left"/>
+      <w:pPr>
+        <w:ind w:left="5040" w:hanging="360"/>
+      </w:pPr>
+    </w:lvl>
+    <w:lvl w:ilvl="7" w:tplc="08090019" w:tentative="1">
+      <w:start w:val="1"/>
+      <w:numFmt w:val="lowerLetter"/>
+      <w:lvlText w:val="%8."/>
+      <w:lvlJc w:val="left"/>
+      <w:pPr>
+        <w:ind w:left="5760" w:hanging="360"/>
+      </w:pPr>
+    </w:lvl>
+    <w:lvl w:ilvl="8" w:tplc="0809001B" w:tentative="1">
+      <w:start w:val="1"/>
+      <w:numFmt w:val="lowerRoman"/>
+      <w:lvlText w:val="%9."/>
+      <w:lvlJc w:val="right"/>
+      <w:pPr>
+        <w:ind w:left="6480" w:hanging="180"/>
+      </w:pPr>
+    </w:lvl>
+  </w:abstractNum>
   <w:num w:numId="1">
     <w:abstractNumId w:val="0"/>
   </w:num>
@@ -471,6 +687,12 @@
   </w:num>
   <w:num w:numId="3">
     <w:abstractNumId w:val="2"/>
+  </w:num>
+  <w:num w:numId="4">
+    <w:abstractNumId w:val="4"/>
+  </w:num>
+  <w:num w:numId="5">
+    <w:abstractNumId w:val="3"/>
   </w:num>
 </w:numbering>
 </file>

</xml_diff>